<commit_message>
Inventory System & Health and Energy done
</commit_message>
<xml_diff>
--- a/Technical Design Document (Space Farmer).docx
+++ b/Technical Design Document (Space Farmer).docx
@@ -2116,60 +2116,24 @@
       </w:pPr>
       <w:r>
         <w:rPr>
-          <w:color w:val="000000"/>
-          <w:sz w:val="21"/>
-          <w:szCs w:val="21"/>
-        </w:rPr>
-        <w:t xml:space="preserve">Figure </w:t>
-      </w:r>
-      <w:r>
-        <w:rPr>
-          <w:color w:val="000000"/>
-          <w:sz w:val="21"/>
-          <w:szCs w:val="21"/>
-        </w:rPr>
-        <w:t>6</w:t>
-      </w:r>
-      <w:r>
-        <w:rPr>
-          <w:color w:val="000000"/>
-          <w:sz w:val="21"/>
-          <w:szCs w:val="21"/>
-        </w:rPr>
-        <w:t xml:space="preserve"> UML Diagram</w:t>
-      </w:r>
-    </w:p>
-    <w:p>
-      <w:pPr>
-        <w:pStyle w:val="normal0"/>
-        <w:widowControl w:val="0"/>
-        <w:pBdr>
-          <w:top w:val="nil"/>
-          <w:left w:val="nil"/>
-          <w:bottom w:val="nil"/>
-          <w:right w:val="nil"/>
-          <w:between w:val="nil"/>
-        </w:pBdr>
-        <w:spacing w:before="888"/>
-        <w:ind w:left="90" w:right="-1440"/>
-        <w:rPr>
-          <w:color w:val="4A86E8"/>
-          <w:sz w:val="39"/>
-          <w:szCs w:val="39"/>
-        </w:rPr>
-      </w:pPr>
-      <w:r>
-        <w:rPr>
           <w:noProof/>
           <w:color w:val="000000"/>
           <w:sz w:val="21"/>
           <w:szCs w:val="21"/>
         </w:rPr>
         <w:drawing>
-          <wp:inline distT="0" distB="0" distL="0" distR="0">
-            <wp:extent cx="5273040" cy="4274820"/>
-            <wp:effectExtent l="19050" t="0" r="3810" b="0"/>
-            <wp:docPr id="22" name="Picture 16" descr="C:\Users\Odera\Downloads\UML Diagram.png"/>
+          <wp:anchor distT="0" distB="0" distL="114300" distR="114300" simplePos="0" relativeHeight="251669504" behindDoc="0" locked="0" layoutInCell="1" allowOverlap="1">
+            <wp:simplePos x="0" y="0"/>
+            <wp:positionH relativeFrom="column">
+              <wp:posOffset>-1017270</wp:posOffset>
+            </wp:positionH>
+            <wp:positionV relativeFrom="paragraph">
+              <wp:posOffset>1341120</wp:posOffset>
+            </wp:positionV>
+            <wp:extent cx="7128510" cy="2918460"/>
+            <wp:effectExtent l="19050" t="0" r="0" b="0"/>
+            <wp:wrapSquare wrapText="bothSides"/>
+            <wp:docPr id="23" name="Picture 17" descr="C:\Users\Odera\Downloads\UML Diagram (1).png"/>
             <wp:cNvGraphicFramePr>
               <a:graphicFrameLocks xmlns:a="http://schemas.openxmlformats.org/drawingml/2006/main" noChangeAspect="1"/>
             </wp:cNvGraphicFramePr>
@@ -2177,7 +2141,7 @@
               <a:graphicData uri="http://schemas.openxmlformats.org/drawingml/2006/picture">
                 <pic:pic xmlns:pic="http://schemas.openxmlformats.org/drawingml/2006/picture">
                   <pic:nvPicPr>
-                    <pic:cNvPr id="0" name="Picture 16" descr="C:\Users\Odera\Downloads\UML Diagram.png"/>
+                    <pic:cNvPr id="0" name="Picture 17" descr="C:\Users\Odera\Downloads\UML Diagram (1).png"/>
                     <pic:cNvPicPr>
                       <a:picLocks noChangeAspect="1" noChangeArrowheads="1"/>
                     </pic:cNvPicPr>
@@ -2192,7 +2156,7 @@
                   <pic:spPr bwMode="auto">
                     <a:xfrm>
                       <a:off x="0" y="0"/>
-                      <a:ext cx="5273040" cy="4274820"/>
+                      <a:ext cx="7128510" cy="2918460"/>
                     </a:xfrm>
                     <a:prstGeom prst="rect">
                       <a:avLst/>
@@ -2208,7 +2172,7 @@
                 </pic:pic>
               </a:graphicData>
             </a:graphic>
-          </wp:inline>
+          </wp:anchor>
         </w:drawing>
       </w:r>
       <w:r>
@@ -2217,8 +2181,72 @@
           <w:sz w:val="21"/>
           <w:szCs w:val="21"/>
         </w:rPr>
+        <w:t xml:space="preserve">Figure </w:t>
+      </w:r>
+      <w:r>
+        <w:rPr>
+          <w:color w:val="000000"/>
+          <w:sz w:val="21"/>
+          <w:szCs w:val="21"/>
+        </w:rPr>
+        <w:t>6</w:t>
+      </w:r>
+      <w:r>
+        <w:rPr>
+          <w:color w:val="000000"/>
+          <w:sz w:val="21"/>
+          <w:szCs w:val="21"/>
+        </w:rPr>
+        <w:t xml:space="preserve"> UML Diagram</w:t>
+      </w:r>
+    </w:p>
+    <w:p>
+      <w:pPr>
+        <w:pStyle w:val="normal0"/>
+        <w:widowControl w:val="0"/>
+        <w:pBdr>
+          <w:top w:val="nil"/>
+          <w:left w:val="nil"/>
+          <w:bottom w:val="nil"/>
+          <w:right w:val="nil"/>
+          <w:between w:val="nil"/>
+        </w:pBdr>
+        <w:spacing w:before="888"/>
+        <w:ind w:left="90" w:right="-1440"/>
+        <w:rPr>
+          <w:color w:val="4A86E8"/>
+          <w:sz w:val="39"/>
+          <w:szCs w:val="39"/>
+        </w:rPr>
+      </w:pPr>
+      <w:r>
+        <w:rPr>
+          <w:color w:val="000000"/>
+          <w:sz w:val="21"/>
+          <w:szCs w:val="21"/>
+        </w:rPr>
         <w:t xml:space="preserve"> </w:t>
       </w:r>
+    </w:p>
+    <w:p>
+      <w:pPr>
+        <w:pStyle w:val="normal0"/>
+        <w:widowControl w:val="0"/>
+        <w:pBdr>
+          <w:top w:val="nil"/>
+          <w:left w:val="nil"/>
+          <w:bottom w:val="nil"/>
+          <w:right w:val="nil"/>
+          <w:between w:val="nil"/>
+        </w:pBdr>
+        <w:spacing w:before="470"/>
+        <w:ind w:right="-1440"/>
+        <w:rPr>
+          <w:color w:val="4A86E8"/>
+          <w:sz w:val="39"/>
+          <w:szCs w:val="39"/>
+        </w:rPr>
+      </w:pPr>
     </w:p>
     <w:p>
       <w:pPr>
@@ -2810,52 +2838,13 @@
           <w:szCs w:val="31"/>
         </w:rPr>
       </w:pPr>
-    </w:p>
-    <w:p>
-      <w:pPr>
-        <w:pStyle w:val="normal0"/>
-        <w:widowControl w:val="0"/>
-        <w:pBdr>
-          <w:top w:val="nil"/>
-          <w:left w:val="nil"/>
-          <w:bottom w:val="nil"/>
-          <w:right w:val="nil"/>
-          <w:between w:val="nil"/>
-        </w:pBdr>
-        <w:spacing w:before="432"/>
-        <w:ind w:left="90" w:right="-1440"/>
+      <w:r>
         <w:rPr>
           <w:color w:val="000000"/>
           <w:sz w:val="31"/>
           <w:szCs w:val="31"/>
         </w:rPr>
-      </w:pPr>
-    </w:p>
-    <w:p>
-      <w:pPr>
-        <w:pStyle w:val="normal0"/>
-        <w:widowControl w:val="0"/>
-        <w:pBdr>
-          <w:top w:val="nil"/>
-          <w:left w:val="nil"/>
-          <w:bottom w:val="nil"/>
-          <w:right w:val="nil"/>
-          <w:between w:val="nil"/>
-        </w:pBdr>
-        <w:spacing w:before="432"/>
-        <w:ind w:left="90" w:right="-1440"/>
-        <w:rPr>
-          <w:color w:val="000000"/>
-          <w:sz w:val="31"/>
-          <w:szCs w:val="31"/>
-        </w:rPr>
-      </w:pPr>
-      <w:r>
-        <w:rPr>
-          <w:color w:val="000000"/>
-          <w:sz w:val="31"/>
-          <w:szCs w:val="31"/>
-        </w:rPr>
+        <w:lastRenderedPageBreak/>
         <w:t xml:space="preserve">5.2 Technology Diagram: </w:t>
       </w:r>
     </w:p>
@@ -3258,7 +3247,6 @@
           <w:sz w:val="31"/>
           <w:szCs w:val="31"/>
         </w:rPr>
-        <w:lastRenderedPageBreak/>
         <w:t xml:space="preserve">5.4 Implementation Diagram: </w:t>
       </w:r>
       <w:r>
@@ -3332,6 +3320,7 @@
           <w:sz w:val="21"/>
           <w:szCs w:val="21"/>
         </w:rPr>
+        <w:lastRenderedPageBreak/>
         <w:drawing>
           <wp:anchor distT="0" distB="0" distL="114300" distR="114300" simplePos="0" relativeHeight="251668480" behindDoc="0" locked="0" layoutInCell="1" allowOverlap="1">
             <wp:simplePos x="0" y="0"/>
@@ -3666,6 +3655,46 @@
           <w:szCs w:val="21"/>
         </w:rPr>
       </w:pPr>
+    </w:p>
+    <w:p>
+      <w:pPr>
+        <w:pStyle w:val="normal0"/>
+        <w:widowControl w:val="0"/>
+        <w:pBdr>
+          <w:top w:val="nil"/>
+          <w:left w:val="nil"/>
+          <w:bottom w:val="nil"/>
+          <w:right w:val="nil"/>
+          <w:between w:val="nil"/>
+        </w:pBdr>
+        <w:spacing w:before="244"/>
+        <w:ind w:left="90" w:right="-1440"/>
+        <w:rPr>
+          <w:color w:val="000000"/>
+          <w:sz w:val="21"/>
+          <w:szCs w:val="21"/>
+        </w:rPr>
+      </w:pPr>
+    </w:p>
+    <w:p>
+      <w:pPr>
+        <w:pStyle w:val="normal0"/>
+        <w:widowControl w:val="0"/>
+        <w:pBdr>
+          <w:top w:val="nil"/>
+          <w:left w:val="nil"/>
+          <w:bottom w:val="nil"/>
+          <w:right w:val="nil"/>
+          <w:between w:val="nil"/>
+        </w:pBdr>
+        <w:spacing w:before="244"/>
+        <w:ind w:left="90" w:right="-1440"/>
+        <w:rPr>
+          <w:color w:val="000000"/>
+          <w:sz w:val="21"/>
+          <w:szCs w:val="21"/>
+        </w:rPr>
+      </w:pPr>
       <w:r>
         <w:rPr>
           <w:color w:val="000000"/>
@@ -3766,30 +3795,110 @@
           <w:szCs w:val="31"/>
         </w:rPr>
       </w:pPr>
-      <w:r>
+    </w:p>
+    <w:p>
+      <w:pPr>
+        <w:pStyle w:val="normal0"/>
+        <w:widowControl w:val="0"/>
+        <w:pBdr>
+          <w:top w:val="nil"/>
+          <w:left w:val="nil"/>
+          <w:bottom w:val="nil"/>
+          <w:right w:val="nil"/>
+          <w:between w:val="nil"/>
+        </w:pBdr>
+        <w:spacing w:before="432"/>
+        <w:ind w:left="90" w:right="-1440"/>
         <w:rPr>
           <w:color w:val="000000"/>
           <w:sz w:val="31"/>
           <w:szCs w:val="31"/>
         </w:rPr>
-        <w:t xml:space="preserve">5.5 </w:t>
-      </w:r>
-      <w:proofErr w:type="spellStart"/>
-      <w:r>
+      </w:pPr>
+    </w:p>
+    <w:p>
+      <w:pPr>
+        <w:pStyle w:val="normal0"/>
+        <w:widowControl w:val="0"/>
+        <w:pBdr>
+          <w:top w:val="nil"/>
+          <w:left w:val="nil"/>
+          <w:bottom w:val="nil"/>
+          <w:right w:val="nil"/>
+          <w:between w:val="nil"/>
+        </w:pBdr>
+        <w:spacing w:before="432"/>
+        <w:ind w:left="90" w:right="-1440"/>
         <w:rPr>
           <w:color w:val="000000"/>
           <w:sz w:val="31"/>
           <w:szCs w:val="31"/>
         </w:rPr>
-        <w:t>Gameplay</w:t>
-      </w:r>
-      <w:proofErr w:type="spellEnd"/>
-      <w:r>
+      </w:pPr>
+    </w:p>
+    <w:p>
+      <w:pPr>
+        <w:pStyle w:val="normal0"/>
+        <w:widowControl w:val="0"/>
+        <w:pBdr>
+          <w:top w:val="nil"/>
+          <w:left w:val="nil"/>
+          <w:bottom w:val="nil"/>
+          <w:right w:val="nil"/>
+          <w:between w:val="nil"/>
+        </w:pBdr>
+        <w:spacing w:before="432"/>
+        <w:ind w:left="90" w:right="-1440"/>
         <w:rPr>
           <w:color w:val="000000"/>
           <w:sz w:val="31"/>
           <w:szCs w:val="31"/>
         </w:rPr>
+      </w:pPr>
+    </w:p>
+    <w:p>
+      <w:pPr>
+        <w:pStyle w:val="normal0"/>
+        <w:widowControl w:val="0"/>
+        <w:pBdr>
+          <w:top w:val="nil"/>
+          <w:left w:val="nil"/>
+          <w:bottom w:val="nil"/>
+          <w:right w:val="nil"/>
+          <w:between w:val="nil"/>
+        </w:pBdr>
+        <w:spacing w:before="432"/>
+        <w:ind w:left="90" w:right="-1440"/>
+        <w:rPr>
+          <w:color w:val="000000"/>
+          <w:sz w:val="31"/>
+          <w:szCs w:val="31"/>
+        </w:rPr>
+      </w:pPr>
+      <w:r>
+        <w:rPr>
+          <w:color w:val="000000"/>
+          <w:sz w:val="31"/>
+          <w:szCs w:val="31"/>
+        </w:rPr>
+        <w:t xml:space="preserve">5.5 </w:t>
+      </w:r>
+      <w:proofErr w:type="spellStart"/>
+      <w:r>
+        <w:rPr>
+          <w:color w:val="000000"/>
+          <w:sz w:val="31"/>
+          <w:szCs w:val="31"/>
+        </w:rPr>
+        <w:t>Gameplay</w:t>
+      </w:r>
+      <w:proofErr w:type="spellEnd"/>
+      <w:r>
+        <w:rPr>
+          <w:color w:val="000000"/>
+          <w:sz w:val="31"/>
+          <w:szCs w:val="31"/>
+        </w:rPr>
         <w:t xml:space="preserve"> Diagram: </w:t>
       </w:r>
     </w:p>
@@ -3864,6 +3973,7 @@
           <w:sz w:val="21"/>
           <w:szCs w:val="21"/>
         </w:rPr>
+        <w:lastRenderedPageBreak/>
         <w:t xml:space="preserve">Figure 10 </w:t>
       </w:r>
       <w:proofErr w:type="spellStart"/>
@@ -3938,7 +4048,6 @@
           <w:sz w:val="21"/>
           <w:szCs w:val="21"/>
         </w:rPr>
-        <w:lastRenderedPageBreak/>
         <w:drawing>
           <wp:inline distT="0" distB="0" distL="0" distR="0">
             <wp:extent cx="3051810" cy="6675120"/>
@@ -3999,17 +4108,55 @@
         </w:pBdr>
         <w:ind w:left="90" w:right="-1440"/>
         <w:rPr>
-          <w:color w:val="000000"/>
-          <w:sz w:val="21"/>
-          <w:szCs w:val="21"/>
-        </w:rPr>
-      </w:pPr>
-      <w:r>
-        <w:rPr>
           <w:color w:val="4A86E8"/>
           <w:sz w:val="39"/>
           <w:szCs w:val="39"/>
         </w:rPr>
+      </w:pPr>
+    </w:p>
+    <w:p>
+      <w:pPr>
+        <w:pStyle w:val="normal0"/>
+        <w:widowControl w:val="0"/>
+        <w:pBdr>
+          <w:top w:val="nil"/>
+          <w:left w:val="nil"/>
+          <w:bottom w:val="nil"/>
+          <w:right w:val="nil"/>
+          <w:between w:val="nil"/>
+        </w:pBdr>
+        <w:ind w:left="90" w:right="-1440"/>
+        <w:rPr>
+          <w:color w:val="4A86E8"/>
+          <w:sz w:val="39"/>
+          <w:szCs w:val="39"/>
+        </w:rPr>
+      </w:pPr>
+    </w:p>
+    <w:p>
+      <w:pPr>
+        <w:pStyle w:val="normal0"/>
+        <w:widowControl w:val="0"/>
+        <w:pBdr>
+          <w:top w:val="nil"/>
+          <w:left w:val="nil"/>
+          <w:bottom w:val="nil"/>
+          <w:right w:val="nil"/>
+          <w:between w:val="nil"/>
+        </w:pBdr>
+        <w:ind w:left="90" w:right="-1440"/>
+        <w:rPr>
+          <w:color w:val="000000"/>
+          <w:sz w:val="21"/>
+          <w:szCs w:val="21"/>
+        </w:rPr>
+      </w:pPr>
+      <w:r>
+        <w:rPr>
+          <w:color w:val="4A86E8"/>
+          <w:sz w:val="39"/>
+          <w:szCs w:val="39"/>
+        </w:rPr>
         <w:t xml:space="preserve">Section 6 - Art Tools </w:t>
       </w:r>
     </w:p>
@@ -4066,6 +4213,7 @@
           <w:sz w:val="27"/>
           <w:szCs w:val="27"/>
         </w:rPr>
+        <w:lastRenderedPageBreak/>
         <w:t xml:space="preserve">6.1.1 Version: </w:t>
       </w:r>
     </w:p>
@@ -4176,7 +4324,6 @@
           <w:sz w:val="21"/>
           <w:szCs w:val="21"/>
         </w:rPr>
-        <w:lastRenderedPageBreak/>
         <w:t xml:space="preserve">Design software providing integrated 3D </w:t>
       </w:r>
       <w:proofErr w:type="spellStart"/>
@@ -4842,6 +4989,7 @@
           <w:sz w:val="21"/>
           <w:szCs w:val="21"/>
         </w:rPr>
+        <w:lastRenderedPageBreak/>
         <w:t>Possibly music, or sound effects</w:t>
       </w:r>
     </w:p>
@@ -4914,7 +5062,6 @@
           <w:sz w:val="31"/>
           <w:szCs w:val="31"/>
         </w:rPr>
-        <w:lastRenderedPageBreak/>
         <w:t xml:space="preserve">7.1 3D Objects: </w:t>
       </w:r>
     </w:p>
@@ -5566,32 +5713,14 @@
         </w:rPr>
         <w:t xml:space="preserve">Characters cannot walk through objects - objects must remain solid - with the exception of a few items like </w:t>
       </w:r>
-      <w:proofErr w:type="spellStart"/>
-      <w:r>
-        <w:rPr>
-          <w:color w:val="000000"/>
-          <w:sz w:val="21"/>
-          <w:szCs w:val="21"/>
-        </w:rPr>
-        <w:t xml:space="preserve">pick </w:t>
-      </w:r>
-      <w:r>
-        <w:rPr>
-          <w:color w:val="000000"/>
-          <w:sz w:val="21"/>
-          <w:szCs w:val="21"/>
-        </w:rPr>
-        <w:t>u</w:t>
-      </w:r>
-      <w:r>
-        <w:rPr>
-          <w:color w:val="000000"/>
-          <w:sz w:val="21"/>
-          <w:szCs w:val="21"/>
-        </w:rPr>
-        <w:t>ps</w:t>
-      </w:r>
-      <w:proofErr w:type="spellEnd"/>
+      <w:r>
+        <w:rPr>
+          <w:color w:val="000000"/>
+          <w:sz w:val="21"/>
+          <w:szCs w:val="21"/>
+        </w:rPr>
+        <w:t>pickups</w:t>
+      </w:r>
       <w:r>
         <w:rPr>
           <w:color w:val="000000"/>
@@ -5880,6 +6009,7 @@
           <w:sz w:val="21"/>
           <w:szCs w:val="21"/>
         </w:rPr>
+        <w:lastRenderedPageBreak/>
         <w:t xml:space="preserve">To enforce collision detection in the game: </w:t>
       </w:r>
     </w:p>
@@ -5993,7 +6123,23 @@
           <w:sz w:val="21"/>
           <w:szCs w:val="21"/>
         </w:rPr>
-        <w:t xml:space="preserve"> Collision Avoidance can be used </w:t>
+        <w:t xml:space="preserve"> Collision Avoidance can </w:t>
+      </w:r>
+      <w:r>
+        <w:rPr>
+          <w:color w:val="000000"/>
+          <w:sz w:val="21"/>
+          <w:szCs w:val="21"/>
+        </w:rPr>
+        <w:t xml:space="preserve">possibly </w:t>
+      </w:r>
+      <w:r>
+        <w:rPr>
+          <w:color w:val="000000"/>
+          <w:sz w:val="21"/>
+          <w:szCs w:val="21"/>
+        </w:rPr>
+        <w:t xml:space="preserve">be used </w:t>
       </w:r>
     </w:p>
     <w:p>
@@ -6021,7 +6167,6 @@
           <w:sz w:val="31"/>
           <w:szCs w:val="31"/>
         </w:rPr>
-        <w:lastRenderedPageBreak/>
         <w:t xml:space="preserve">8.2 Physics </w:t>
       </w:r>
     </w:p>
@@ -6958,6 +7103,7 @@
           <w:sz w:val="31"/>
           <w:szCs w:val="31"/>
         </w:rPr>
+        <w:lastRenderedPageBreak/>
         <w:t xml:space="preserve">9.2 Artificial Intelligence: </w:t>
       </w:r>
     </w:p>
@@ -6990,14 +7136,6 @@
           <w:sz w:val="21"/>
           <w:szCs w:val="21"/>
         </w:rPr>
-        <w:t>●</w:t>
-      </w:r>
-      <w:r>
-        <w:rPr>
-          <w:color w:val="000000"/>
-          <w:sz w:val="21"/>
-          <w:szCs w:val="21"/>
-        </w:rPr>
         <w:t>A* for movement, and group A</w:t>
       </w:r>
       <w:r>
@@ -7033,7 +7171,6 @@
           <w:sz w:val="39"/>
           <w:szCs w:val="39"/>
         </w:rPr>
-        <w:lastRenderedPageBreak/>
         <w:t xml:space="preserve">Section 10 - Audio </w:t>
       </w:r>
     </w:p>

</xml_diff>